<commit_message>
creacion de api report Chronograma
</commit_message>
<xml_diff>
--- a/public/Template/Chronogram/template/Template-Chronograma.docx
+++ b/public/Template/Chronogram/template/Template-Chronograma.docx
@@ -357,7 +357,25 @@
                 <w:sz w:val="18"/>
                 <w:szCs w:val="18"/>
               </w:rPr>
-              <w:t>${MOTH}</w:t>
+              <w:t>${MO</w:t>
+            </w:r>
+            <w:r>
+              <w:rPr>
+                <w:rFonts w:ascii="Calibri" w:hAnsi="Calibri" w:cs="Calibri"/>
+                <w:color w:val="000000"/>
+                <w:sz w:val="18"/>
+                <w:szCs w:val="18"/>
+              </w:rPr>
+              <w:t>N</w:t>
+            </w:r>
+            <w:r>
+              <w:rPr>
+                <w:rFonts w:ascii="Calibri" w:hAnsi="Calibri" w:cs="Calibri"/>
+                <w:color w:val="000000"/>
+                <w:sz w:val="18"/>
+                <w:szCs w:val="18"/>
+              </w:rPr>
+              <w:t>TH}</w:t>
             </w:r>
           </w:p>
         </w:tc>
@@ -445,40 +463,7 @@
                 <w:sz w:val="18"/>
                 <w:szCs w:val="18"/>
               </w:rPr>
-              <w:t xml:space="preserve">${MONITOR_name} </w:t>
-            </w:r>
-            <w:r>
-              <w:rPr>
-                <w:rFonts w:ascii="Arial" w:hAnsi="Arial" w:cs="Arial"/>
-                <w:b/>
-                <w:bCs/>
-                <w:color w:val="000000"/>
-                <w:sz w:val="18"/>
-                <w:szCs w:val="18"/>
-              </w:rPr>
-              <w:t>${MONITOR_</w:t>
-            </w:r>
-            <w:r>
-              <w:rPr>
-                <w:rFonts w:ascii="Arial" w:hAnsi="Arial" w:cs="Arial"/>
-                <w:b/>
-                <w:bCs/>
-                <w:color w:val="000000"/>
-                <w:sz w:val="18"/>
-                <w:szCs w:val="18"/>
-              </w:rPr>
-              <w:t>lastname</w:t>
-            </w:r>
-            <w:r>
-              <w:rPr>
-                <w:rFonts w:ascii="Arial" w:hAnsi="Arial" w:cs="Arial"/>
-                <w:b/>
-                <w:bCs/>
-                <w:color w:val="000000"/>
-                <w:sz w:val="18"/>
-                <w:szCs w:val="18"/>
-              </w:rPr>
-              <w:t>}</w:t>
+              <w:t>${MONITOR_name} ${MONITOR_lastname}</w:t>
             </w:r>
           </w:p>
         </w:tc>
@@ -2382,51 +2367,7 @@
                             <w:sz w:val="18"/>
                             <w:szCs w:val="18"/>
                           </w:rPr>
-                          <w:t>${G</w:t>
-                        </w:r>
-                        <w:r>
-                          <w:rPr>
-                            <w:rFonts w:ascii="Arial" w:hAnsi="Arial" w:cs="Arial"/>
-                            <w:b/>
-                            <w:bCs/>
-                            <w:color w:val="000000"/>
-                            <w:sz w:val="18"/>
-                            <w:szCs w:val="18"/>
-                          </w:rPr>
-                          <w:t>D</w:t>
-                        </w:r>
-                        <w:r>
-                          <w:rPr>
-                            <w:rFonts w:ascii="Arial" w:hAnsi="Arial" w:cs="Arial"/>
-                            <w:b/>
-                            <w:bCs/>
-                            <w:color w:val="000000"/>
-                            <w:sz w:val="18"/>
-                            <w:szCs w:val="18"/>
-                          </w:rPr>
-                          <w:t>EDP</w:t>
-                        </w:r>
-                        <w:r>
-                          <w:rPr>
-                            <w:rFonts w:ascii="Arial" w:hAnsi="Arial" w:cs="Arial"/>
-                            <w:b/>
-                            <w:bCs/>
-                            <w:color w:val="000000"/>
-                            <w:sz w:val="18"/>
-                            <w:szCs w:val="18"/>
-                          </w:rPr>
-                          <w:t>1</w:t>
-                        </w:r>
-                        <w:r>
-                          <w:rPr>
-                            <w:rFonts w:ascii="Arial" w:hAnsi="Arial" w:cs="Arial"/>
-                            <w:b/>
-                            <w:bCs/>
-                            <w:color w:val="000000"/>
-                            <w:sz w:val="18"/>
-                            <w:szCs w:val="18"/>
-                          </w:rPr>
-                          <w:t>}</w:t>
+                          <w:t>${GDEDP1}</w:t>
                         </w:r>
                       </w:p>
                     </w:tc>
@@ -2603,29 +2544,7 @@
                             <w:sz w:val="18"/>
                             <w:szCs w:val="18"/>
                           </w:rPr>
-                          <w:t>${GDED</w:t>
-                        </w:r>
-                        <w:r>
-                          <w:rPr>
-                            <w:rFonts w:ascii="Arial" w:hAnsi="Arial" w:cs="Arial"/>
-                            <w:b/>
-                            <w:bCs/>
-                            <w:color w:val="000000"/>
-                            <w:sz w:val="18"/>
-                            <w:szCs w:val="18"/>
-                          </w:rPr>
-                          <w:t>A</w:t>
-                        </w:r>
-                        <w:r>
-                          <w:rPr>
-                            <w:rFonts w:ascii="Arial" w:hAnsi="Arial" w:cs="Arial"/>
-                            <w:b/>
-                            <w:bCs/>
-                            <w:color w:val="000000"/>
-                            <w:sz w:val="18"/>
-                            <w:szCs w:val="18"/>
-                          </w:rPr>
-                          <w:t>1}</w:t>
+                          <w:t>${GDEDA1}</w:t>
                         </w:r>
                       </w:p>
                     </w:tc>
@@ -2658,29 +2577,7 @@
                             <w:sz w:val="18"/>
                             <w:szCs w:val="18"/>
                           </w:rPr>
-                          <w:t>${GDED</w:t>
-                        </w:r>
-                        <w:r>
-                          <w:rPr>
-                            <w:rFonts w:ascii="Arial" w:hAnsi="Arial" w:cs="Arial"/>
-                            <w:b/>
-                            <w:bCs/>
-                            <w:color w:val="000000"/>
-                            <w:sz w:val="18"/>
-                            <w:szCs w:val="18"/>
-                          </w:rPr>
-                          <w:t>A</w:t>
-                        </w:r>
-                        <w:r>
-                          <w:rPr>
-                            <w:rFonts w:ascii="Arial" w:hAnsi="Arial" w:cs="Arial"/>
-                            <w:b/>
-                            <w:bCs/>
-                            <w:color w:val="000000"/>
-                            <w:sz w:val="18"/>
-                            <w:szCs w:val="18"/>
-                          </w:rPr>
-                          <w:t>1}</w:t>
+                          <w:t>${GDEDA1}</w:t>
                         </w:r>
                       </w:p>
                     </w:tc>
@@ -11273,6 +11170,7 @@
     <w:lsdException w:name="HTML Sample" w:semiHidden="1" w:unhideWhenUsed="1"/>
     <w:lsdException w:name="HTML Typewriter" w:semiHidden="1" w:unhideWhenUsed="1"/>
     <w:lsdException w:name="HTML Variable" w:semiHidden="1" w:unhideWhenUsed="1"/>
+    <w:lsdException w:name="Normal Table" w:semiHidden="1" w:unhideWhenUsed="1"/>
     <w:lsdException w:name="annotation subject" w:semiHidden="1" w:unhideWhenUsed="1"/>
     <w:lsdException w:name="No List" w:semiHidden="1" w:unhideWhenUsed="1"/>
     <w:lsdException w:name="Outline List 1" w:semiHidden="1" w:unhideWhenUsed="1"/>
@@ -11315,8 +11213,11 @@
     <w:lsdException w:name="Table Contemporary" w:semiHidden="1" w:unhideWhenUsed="1"/>
     <w:lsdException w:name="Table Elegant" w:semiHidden="1" w:unhideWhenUsed="1"/>
     <w:lsdException w:name="Table Professional" w:semiHidden="1" w:unhideWhenUsed="1"/>
+    <w:lsdException w:name="Table Subtle 1" w:semiHidden="1" w:unhideWhenUsed="1"/>
     <w:lsdException w:name="Table Subtle 2" w:semiHidden="1" w:unhideWhenUsed="1"/>
     <w:lsdException w:name="Table Web 1" w:semiHidden="1" w:unhideWhenUsed="1"/>
+    <w:lsdException w:name="Table Web 2" w:semiHidden="1" w:unhideWhenUsed="1"/>
+    <w:lsdException w:name="Table Web 3" w:semiHidden="1" w:unhideWhenUsed="1"/>
     <w:lsdException w:name="Balloon Text" w:semiHidden="1" w:unhideWhenUsed="1"/>
     <w:lsdException w:name="Table Grid" w:uiPriority="39"/>
     <w:lsdException w:name="Table Theme" w:semiHidden="1" w:unhideWhenUsed="1"/>

</xml_diff>